<commit_message>
[PhucLH] : Update Report 1
</commit_message>
<xml_diff>
--- a/Main Document/1_Report 1/Report1_Project Introduction.docx
+++ b/Main Document/1_Report 1/Report1_Project Introduction.docx
@@ -1577,6 +1577,9 @@
             <w:pPr>
               <w:pStyle w:val="Bang"/>
             </w:pPr>
+            <w:r>
+              <w:t>30/09/2023</w:t>
+            </w:r>
           </w:p>
         </w:tc>
         <w:tc>
@@ -1587,6 +1590,9 @@
             <w:pPr>
               <w:pStyle w:val="Bang"/>
             </w:pPr>
+            <w:r>
+              <w:t>A</w:t>
+            </w:r>
           </w:p>
         </w:tc>
         <w:tc>
@@ -1597,6 +1603,11 @@
             <w:pPr>
               <w:pStyle w:val="Bang"/>
             </w:pPr>
+            <w:proofErr w:type="spellStart"/>
+            <w:r>
+              <w:t>PhucLH</w:t>
+            </w:r>
+            <w:proofErr w:type="spellEnd"/>
           </w:p>
         </w:tc>
         <w:tc>
@@ -1607,6 +1618,9 @@
             <w:pPr>
               <w:pStyle w:val="Bang"/>
             </w:pPr>
+            <w:r>
+              <w:t>Add Business Opportunity</w:t>
+            </w:r>
           </w:p>
         </w:tc>
       </w:tr>
@@ -3121,67 +3135,30 @@
     <w:p>
       <w:pPr>
         <w:jc w:val="both"/>
-        <w:rPr>
-          <w:i/>
-          <w:color w:val="0000FF"/>
-        </w:rPr>
-      </w:pPr>
-      <w:r>
-        <w:rPr>
-          <w:i/>
-          <w:color w:val="0000FF"/>
-        </w:rPr>
-        <w:t>[</w:t>
-      </w:r>
-      <w:r>
-        <w:rPr>
-          <w:i/>
-          <w:color w:val="0000FF"/>
-        </w:rPr>
-        <w:t>This section summarizes the rationale for the new product. Provide a general description of the history or situation that leads to the recognition that this product should be built.</w:t>
-      </w:r>
-      <w:r>
-        <w:rPr>
-          <w:i/>
-          <w:color w:val="0000FF"/>
-        </w:rPr>
-        <w:t xml:space="preserve"> </w:t>
-      </w:r>
-      <w:r>
-        <w:rPr>
-          <w:i/>
-          <w:color w:val="0000FF"/>
-        </w:rPr>
-        <w:t>You should also mention here the i</w:t>
-      </w:r>
-      <w:r>
-        <w:rPr>
-          <w:i/>
-          <w:color w:val="0000FF"/>
-        </w:rPr>
-        <w:t>nformation on the customer /the people who raise project idea</w:t>
-      </w:r>
-      <w:r>
-        <w:rPr>
-          <w:i/>
-          <w:color w:val="0000FF"/>
-        </w:rPr>
-        <w:t>/request</w:t>
-      </w:r>
-      <w:r>
-        <w:rPr>
-          <w:i/>
-          <w:color w:val="0000FF"/>
-        </w:rPr>
-        <w:t>]</w:t>
-      </w:r>
+      </w:pPr>
     </w:p>
     <w:p>
       <w:pPr>
         <w:jc w:val="both"/>
       </w:pPr>
       <w:r>
-        <w:t>&lt;&lt;Sample: Employees at the company Process Impact presently spend an average of 65 minutes per day going to the cafeteria to select, purchase, and eat lunch. About 20 minutes of this time is spent walking to and from the cafeteria, selecting their meals, and paying by cash or credit card. When employees go out for lunch, they spend an average of 90 minutes off-site. Some employees phone the cafeteria in advance to order a meal to be ready for them to pick up. Employees don’t always get the selections they want because the cafeteria runs out of certain items. The cafeteria wastes a significant quantity of food that is not purchased and must be thrown away. These same issues apply to breakfast and supper, although far fewer employees use the cafeteria for those meals than for lunch.&gt;&gt;</w:t>
+        <w:t xml:space="preserve">The </w:t>
+      </w:r>
+      <w:proofErr w:type="spellStart"/>
+      <w:r>
+        <w:t>DigitalFUHub</w:t>
+      </w:r>
+      <w:proofErr w:type="spellEnd"/>
+      <w:r>
+        <w:t xml:space="preserve"> e-commerce platform has been created to address a range of issues related to purchasing digital products. Currently, users often </w:t>
+      </w:r>
+      <w:proofErr w:type="gramStart"/>
+      <w:r>
+        <w:t>have to</w:t>
+      </w:r>
+      <w:proofErr w:type="gramEnd"/>
+      <w:r>
+        <w:t xml:space="preserve"> invest a significant amount of time and effort in searching for and buying digital items such as GPT3-5 chat accounts, GPT4 chat accounts, Quizlet accounts, Netflix subscriptions, and many other products from various sources. This process not only consumes time but can also pose risks related to security and the legality of transactions.</w:t>
       </w:r>
     </w:p>
     <w:p>
@@ -3193,24 +3170,13 @@
       <w:pPr>
         <w:jc w:val="both"/>
       </w:pPr>
-      <w:r>
-        <w:t xml:space="preserve">The </w:t>
-      </w:r>
       <w:proofErr w:type="spellStart"/>
       <w:r>
         <w:t>DigitalFUHub</w:t>
       </w:r>
       <w:proofErr w:type="spellEnd"/>
       <w:r>
-        <w:t xml:space="preserve"> e-commerce platform has been created to address a range of issues related to purchasing digital products. Currently, users often </w:t>
-      </w:r>
-      <w:proofErr w:type="gramStart"/>
-      <w:r>
-        <w:t>have to</w:t>
-      </w:r>
-      <w:proofErr w:type="gramEnd"/>
-      <w:r>
-        <w:t xml:space="preserve"> invest a significant amount of time and effort in searching for and buying digital items such as GPT3-5 chat accounts, GPT4 chat accounts, Quizlet accounts, Netflix subscriptions, and many other products from various sources. This process not only consumes time but can also pose risks related to security and the legality of transactions.</w:t>
+        <w:t xml:space="preserve"> aims to provide an optimized online space where users can easily search for and purchase digital products safely. We are committed to ensuring the security of users' personal information and verifying the legality of products listed on our platform.</w:t>
       </w:r>
     </w:p>
     <w:p>
@@ -3222,13 +3188,16 @@
       <w:pPr>
         <w:jc w:val="both"/>
       </w:pPr>
+      <w:r>
+        <w:t xml:space="preserve">Furthermore, </w:t>
+      </w:r>
       <w:proofErr w:type="spellStart"/>
       <w:r>
         <w:t>DigitalFUHub</w:t>
       </w:r>
       <w:proofErr w:type="spellEnd"/>
       <w:r>
-        <w:t xml:space="preserve"> aims to provide an optimized online space where users can easily search for and purchase digital products safely. We are committed to ensuring the security of users' personal information and verifying the legality of products listed on our platform.</w:t>
+        <w:t xml:space="preserve"> serves as a reliable intermediary for both buyers and sellers. We meticulously evaluate and assess products to ensure their quality and legality, creating a trustworthy buying and selling environment for our user community.</w:t>
       </w:r>
     </w:p>
     <w:p>
@@ -3241,7 +3210,7 @@
         <w:jc w:val="both"/>
       </w:pPr>
       <w:r>
-        <w:t xml:space="preserve">Furthermore, </w:t>
+        <w:t xml:space="preserve">With </w:t>
       </w:r>
       <w:proofErr w:type="spellStart"/>
       <w:r>
@@ -3249,27 +3218,6 @@
       </w:r>
       <w:proofErr w:type="spellEnd"/>
       <w:r>
-        <w:t xml:space="preserve"> serves as a reliable intermediary for both buyers and sellers. We meticulously evaluate and assess products to ensure their quality and legality, creating a trustworthy buying and selling environment for our user community.</w:t>
-      </w:r>
-    </w:p>
-    <w:p>
-      <w:pPr>
-        <w:jc w:val="both"/>
-      </w:pPr>
-    </w:p>
-    <w:p>
-      <w:pPr>
-        <w:jc w:val="both"/>
-      </w:pPr>
-      <w:r>
-        <w:t xml:space="preserve">With </w:t>
-      </w:r>
-      <w:proofErr w:type="spellStart"/>
-      <w:r>
-        <w:t>DigitalFUHub</w:t>
-      </w:r>
-      <w:proofErr w:type="spellEnd"/>
-      <w:r>
         <w:t>, purchasing digital products becomes more convenient than ever, saving time and ensuring user safety.</w:t>
       </w:r>
     </w:p>
@@ -3288,40 +3236,6 @@
         <w:t>s</w:t>
       </w:r>
       <w:bookmarkEnd w:id="6"/>
-    </w:p>
-    <w:p>
-      <w:pPr>
-        <w:jc w:val="both"/>
-        <w:rPr>
-          <w:i/>
-          <w:iCs/>
-          <w:color w:val="0000FF"/>
-        </w:rPr>
-      </w:pPr>
-      <w:r>
-        <w:rPr>
-          <w:i/>
-          <w:iCs/>
-          <w:color w:val="0000FF"/>
-        </w:rPr>
-        <w:t>[</w:t>
-      </w:r>
-      <w:r>
-        <w:rPr>
-          <w:i/>
-          <w:iCs/>
-          <w:color w:val="0000FF"/>
-        </w:rPr>
-        <w:t>Add the system which might help solving the problems you listed above or the systems in which you can learn/refer the f</w:t>
-      </w:r>
-      <w:r>
-        <w:rPr>
-          <w:i/>
-          <w:iCs/>
-          <w:color w:val="0000FF"/>
-        </w:rPr>
-        <w:t>eatures for your system design]</w:t>
-      </w:r>
     </w:p>
     <w:p>
       <w:hyperlink r:id="rId7" w:history="1">
@@ -3363,6 +3277,7 @@
       </w:pPr>
       <w:bookmarkStart w:id="7" w:name="_Toc83330279"/>
       <w:r>
+        <w:lastRenderedPageBreak/>
         <w:t>3</w:t>
       </w:r>
       <w:r>
@@ -3378,55 +3293,7 @@
       </w:r>
       <w:proofErr w:type="spellEnd"/>
     </w:p>
-    <w:p>
-      <w:pPr>
-        <w:rPr>
-          <w:i/>
-          <w:iCs/>
-          <w:color w:val="0000FF"/>
-        </w:rPr>
-      </w:pPr>
-      <w:r>
-        <w:rPr>
-          <w:i/>
-          <w:iCs/>
-          <w:color w:val="0000FF"/>
-        </w:rPr>
-        <w:t>[</w:t>
-      </w:r>
-      <w:r>
-        <w:rPr>
-          <w:i/>
-          <w:iCs/>
-          <w:color w:val="0000FF"/>
-        </w:rPr>
-        <w:t xml:space="preserve">Write the brief descriptions of the system, the link, the system actors, features, </w:t>
-      </w:r>
-      <w:r>
-        <w:rPr>
-          <w:i/>
-          <w:iCs/>
-          <w:color w:val="0000FF"/>
-        </w:rPr>
-        <w:t xml:space="preserve">pros, cons, </w:t>
-      </w:r>
-      <w:r>
-        <w:rPr>
-          <w:i/>
-          <w:iCs/>
-          <w:color w:val="0000FF"/>
-        </w:rPr>
-        <w:t>etc.</w:t>
-      </w:r>
-      <w:r>
-        <w:rPr>
-          <w:i/>
-          <w:iCs/>
-          <w:color w:val="0000FF"/>
-        </w:rPr>
-        <w:t>]</w:t>
-      </w:r>
-    </w:p>
+    <w:p/>
     <w:p>
       <w:r>
         <w:t>Website Name: taphoammo.net</w:t>
@@ -3467,6 +3334,7 @@
         <w:t>Commits to product verification and payment protection for buyers.</w:t>
       </w:r>
     </w:p>
+    <w:p/>
     <w:p>
       <w:pPr>
         <w:pStyle w:val="Heading3"/>
@@ -3498,10 +3366,7 @@
       </w:r>
       <w:proofErr w:type="gramStart"/>
       <w:r>
-        <w:t>Shop</w:t>
-      </w:r>
-      <w:r>
-        <w:t xml:space="preserve"> :</w:t>
+        <w:t>Shop :</w:t>
       </w:r>
       <w:proofErr w:type="gramEnd"/>
       <w:r>
@@ -3521,27 +3386,20 @@
         <w:t>Divine Shop is an online platform that specializes in providing licensed software and digital products. It offers a wide range of digital products, including software, games, and services. The platform focuses on ensuring the authenticity and reliability of the products it offers. It also provides support services to users.</w:t>
       </w:r>
     </w:p>
-    <w:p/>
     <w:p>
       <w:r>
         <w:t>System Actors:</w:t>
       </w:r>
       <w:r>
         <w:br/>
-      </w:r>
-      <w:r>
         <w:t>Customers: Individuals or organizations seeking to purchase licensed software and digital products.</w:t>
       </w:r>
       <w:r>
         <w:br/>
-      </w:r>
-      <w:r>
         <w:t>Sellers: Suppliers of licensed software and digital products who list their products on the platform.</w:t>
       </w:r>
       <w:r>
         <w:br/>
-      </w:r>
-      <w:r>
         <w:t>Support Staff: Personnel responsible for assisting customers and providing support services.</w:t>
       </w:r>
     </w:p>
@@ -3567,6 +3425,7 @@
     </w:p>
     <w:p>
       <w:r>
+        <w:lastRenderedPageBreak/>
         <w:t>Support Services: Users can access customer support services through chat from Monday to Saturday between 08:00 AM and 10:00 PM.</w:t>
       </w:r>
     </w:p>
@@ -3591,83 +3450,299 @@
           <w:color w:val="0000FF"/>
         </w:rPr>
       </w:pPr>
-      <w:r>
+    </w:p>
+    <w:p>
+      <w:pPr>
+        <w:jc w:val="both"/>
+      </w:pPr>
+      <w:r>
+        <w:t>In today's digital age, the demand for using online services and mobile applications has significantly increased. Many people need to create and use accounts on various websites and apps to access the services and utilities they require.</w:t>
+      </w:r>
+    </w:p>
+    <w:p>
+      <w:pPr>
+        <w:jc w:val="both"/>
+      </w:pPr>
+    </w:p>
+    <w:p>
+      <w:pPr>
+        <w:jc w:val="both"/>
+      </w:pPr>
+      <w:r>
+        <w:t>However, creating accounts on multiple platforms can become complex and time-consuming. If you urgently need an account, dealing with the registration, verification, and access granting processes can be a challenge. This often poses difficulties for individuals who want quick access to online services.</w:t>
+      </w:r>
+    </w:p>
+    <w:p>
+      <w:pPr>
+        <w:jc w:val="both"/>
+      </w:pPr>
+    </w:p>
+    <w:p>
+      <w:pPr>
+        <w:jc w:val="both"/>
+      </w:pPr>
+      <w:r>
+        <w:t xml:space="preserve">Therefore, buying and selling accounts has become an attractive option. This provides an opportunity to offer verified accounts that are ready for immediate use to others quickly and conveniently. In this way, users can save the time and effort required to create new accounts, while sellers </w:t>
+      </w:r>
+      <w:proofErr w:type="gramStart"/>
+      <w:r>
+        <w:t>have the opportunity to</w:t>
+      </w:r>
+      <w:proofErr w:type="gramEnd"/>
+      <w:r>
+        <w:t xml:space="preserve"> earn income by providing quality accounts and fast services. This is particularly suitable for those who need immediate access to online services or face complex registration processes.</w:t>
+      </w:r>
+    </w:p>
+    <w:p>
+      <w:pPr>
+        <w:pStyle w:val="Heading2"/>
+      </w:pPr>
+      <w:bookmarkStart w:id="10" w:name="_Toc83330282"/>
+      <w:r>
+        <w:t>5</w:t>
+      </w:r>
+      <w:r>
+        <w:t xml:space="preserve">. </w:t>
+      </w:r>
+      <w:r>
+        <w:t>Software Product Vision</w:t>
+      </w:r>
+      <w:bookmarkEnd w:id="10"/>
+    </w:p>
+    <w:p>
+      <w:pPr>
+        <w:jc w:val="both"/>
         <w:rPr>
           <w:i/>
           <w:color w:val="0000FF"/>
         </w:rPr>
-        <w:t>[</w:t>
-      </w:r>
-      <w:r>
+      </w:pPr>
+    </w:p>
+    <w:p>
+      <w:pPr>
+        <w:jc w:val="both"/>
+      </w:pPr>
+      <w:r>
+        <w:t>Our project is dedicated to serving the residents of FPT University Hoa Lac and the surrounding communities. The primary focus of this software product is to provide a comprehensive platform for digital accounts, catering to the diverse needs of our user base.</w:t>
+      </w:r>
+    </w:p>
+    <w:p>
+      <w:pPr>
+        <w:jc w:val="both"/>
+      </w:pPr>
+      <w:r>
+        <w:t>With this product, we aim to revolutionize the way users access digital content and services. The software will not only simplify the account creation and management process but also democratize access to premium services, making them accessible to a broader audience. It will empower students and residents in the Hoa Lac area by offering affordable access to a wide range of digital resources, enhancing their educational and entertainment experiences. Our vision is to create a digital ecosystem that fosters convenience, affordability, and inclusivity, thereby enriching the lives of our users and the surrounding community.</w:t>
+      </w:r>
+    </w:p>
+    <w:p>
+      <w:pPr>
+        <w:pStyle w:val="Heading2"/>
+      </w:pPr>
+      <w:bookmarkStart w:id="11" w:name="_Toc83330283"/>
+      <w:r>
+        <w:t>6</w:t>
+      </w:r>
+      <w:r>
+        <w:t>. Pro</w:t>
+      </w:r>
+      <w:r>
+        <w:t>ject</w:t>
+      </w:r>
+      <w:r>
+        <w:t xml:space="preserve"> </w:t>
+      </w:r>
+      <w:bookmarkStart w:id="12" w:name="_Toc356192841"/>
+      <w:r>
+        <w:t xml:space="preserve">Scope </w:t>
+      </w:r>
+      <w:r>
+        <w:t>&amp;</w:t>
+      </w:r>
+      <w:r>
+        <w:t xml:space="preserve"> Limitations</w:t>
+      </w:r>
+      <w:bookmarkEnd w:id="11"/>
+      <w:bookmarkEnd w:id="12"/>
+    </w:p>
+    <w:p>
+      <w:pPr>
+        <w:jc w:val="both"/>
         <w:rPr>
           <w:i/>
           <w:color w:val="0000FF"/>
         </w:rPr>
-        <w:t>Describe the market opportunity that exists or the business problem that is being solved. Describe the market in which a commercial product will be competing or the environment in which an information system will be used. This may include a brief comparative evaluation of existing products and potential solutions, indicating why the proposed product is attractive. Identify the problems that cannot currently be solved without the product, and how the product fits in with market trends or</w:t>
-      </w:r>
-      <w:r>
+      </w:pPr>
+    </w:p>
+    <w:p>
+      <w:pPr>
+        <w:jc w:val="both"/>
+        <w:rPr>
+          <w:iCs/>
+          <w:lang w:val="en-US"/>
+        </w:rPr>
+      </w:pPr>
+      <w:r>
+        <w:rPr>
+          <w:iCs/>
+          <w:lang w:val="en-US"/>
+        </w:rPr>
+        <w:t>This project primarily focuses on meeting the needs of residents of FPT University H</w:t>
+      </w:r>
+      <w:r>
+        <w:rPr>
+          <w:iCs/>
+          <w:lang w:val="en-US"/>
+        </w:rPr>
+        <w:t>oa</w:t>
+      </w:r>
+      <w:r>
+        <w:rPr>
+          <w:iCs/>
+          <w:lang w:val="en-US"/>
+        </w:rPr>
+        <w:t xml:space="preserve"> L</w:t>
+      </w:r>
+      <w:r>
+        <w:rPr>
+          <w:iCs/>
+          <w:lang w:val="en-US"/>
+        </w:rPr>
+        <w:t>a</w:t>
+      </w:r>
+      <w:r>
+        <w:rPr>
+          <w:iCs/>
+          <w:lang w:val="en-US"/>
+        </w:rPr>
+        <w:t>c and residents in the surrounding H</w:t>
+      </w:r>
+      <w:r>
+        <w:rPr>
+          <w:iCs/>
+          <w:lang w:val="en-US"/>
+        </w:rPr>
+        <w:t>oa Lac</w:t>
+      </w:r>
+      <w:r>
+        <w:rPr>
+          <w:iCs/>
+          <w:lang w:val="en-US"/>
+        </w:rPr>
+        <w:t xml:space="preserve"> area. The main goal is to provide a solution that helps them save time and effort in managing various digital accounts from different websites.</w:t>
+      </w:r>
+    </w:p>
+    <w:p>
+      <w:pPr>
+        <w:jc w:val="both"/>
+        <w:rPr>
+          <w:iCs/>
+          <w:lang w:val="en-US"/>
+        </w:rPr>
+      </w:pPr>
+    </w:p>
+    <w:p>
+      <w:pPr>
+        <w:jc w:val="both"/>
+        <w:rPr>
+          <w:iCs/>
+          <w:lang w:val="en-US"/>
+        </w:rPr>
+      </w:pPr>
+      <w:r>
+        <w:rPr>
+          <w:iCs/>
+          <w:lang w:val="en-US"/>
+        </w:rPr>
+        <w:t>The product will primarily target popular account types such as entertainment (e.g., Netflix, YouTube Premium), educational (e.g., Quizlet Plus, Lucid Plus/Premium, Canvas), gaming (e.g., League of Legends, FIFA 4, PUBG), and essential online accounts like Facebook, Gmail, and regular YouTube.</w:t>
+      </w:r>
+    </w:p>
+    <w:p>
+      <w:pPr>
+        <w:jc w:val="both"/>
+        <w:rPr>
+          <w:iCs/>
+          <w:lang w:val="en-US"/>
+        </w:rPr>
+      </w:pPr>
+    </w:p>
+    <w:p>
+      <w:pPr>
+        <w:jc w:val="both"/>
+        <w:rPr>
+          <w:iCs/>
+          <w:lang w:val="en-US"/>
+        </w:rPr>
+      </w:pPr>
+      <w:r>
+        <w:rPr>
+          <w:iCs/>
+          <w:lang w:val="en-US"/>
+        </w:rPr>
+        <w:lastRenderedPageBreak/>
+        <w:t>However, the scope of the product will not include providing illegal or copyright-violating accounts. The product will also not support the sharing of accounts in illegal or unauthorized ways.</w:t>
+      </w:r>
+    </w:p>
+    <w:p>
+      <w:pPr>
+        <w:jc w:val="both"/>
+        <w:rPr>
+          <w:iCs/>
+          <w:lang w:val="en-US"/>
+        </w:rPr>
+      </w:pPr>
+    </w:p>
+    <w:p>
+      <w:pPr>
+        <w:jc w:val="both"/>
+        <w:rPr>
+          <w:iCs/>
+          <w:lang w:val="en-US"/>
+        </w:rPr>
+      </w:pPr>
+      <w:r>
+        <w:rPr>
+          <w:iCs/>
+          <w:lang w:val="en-US"/>
+        </w:rPr>
+        <w:t>These limitations in the scope of the product are in place to ensure its legality, security, and compliance with regulations related to online service usage.</w:t>
+      </w:r>
+    </w:p>
+    <w:p>
+      <w:pPr>
+        <w:pStyle w:val="Heading3"/>
+      </w:pPr>
+      <w:bookmarkStart w:id="13" w:name="_Toc83330284"/>
+      <w:r>
+        <w:t>6</w:t>
+      </w:r>
+      <w:r>
+        <w:t>.1 Major Features</w:t>
+      </w:r>
+      <w:bookmarkEnd w:id="13"/>
+    </w:p>
+    <w:p>
+      <w:pPr>
+        <w:jc w:val="both"/>
         <w:rPr>
           <w:i/>
           <w:color w:val="0000FF"/>
         </w:rPr>
-        <w:t xml:space="preserve"> corporate strategic directions]</w:t>
-      </w:r>
+      </w:pPr>
     </w:p>
     <w:p>
       <w:pPr>
         <w:jc w:val="both"/>
       </w:pPr>
       <w:r>
-        <w:t xml:space="preserve">&lt;&lt;Sample: </w:t>
-      </w:r>
-      <w:r>
-        <w:t>Many employees have requested a system that would permit a cafeteria user to order meals (defined as a set of one or more food items selected from the cafeteria menu) on line, to be picked up at the cafeteria or delivered to a company location at a specified time and date. Such a system would save employees time, and it would increase the chance of their getting the items they prefer. Knowing what food items customers want in advance would reduce wastage in the cafeteria and would improve the efficiency of cafeteria staff. The future ability for employees to order meals for delivery from local restaurants would make a wide range of choices available to employees and provide the possibility of cost savings through volume discount agreements with the restaurants.&gt;&gt;</w:t>
-      </w:r>
-    </w:p>
-    <w:p>
-      <w:pPr>
-        <w:pStyle w:val="Heading2"/>
-      </w:pPr>
-      <w:bookmarkStart w:id="10" w:name="_Toc83330282"/>
-      <w:r>
-        <w:t>5</w:t>
-      </w:r>
-      <w:r>
-        <w:t xml:space="preserve">. </w:t>
-      </w:r>
-      <w:r>
-        <w:t>Software Product Vision</w:t>
-      </w:r>
-      <w:bookmarkEnd w:id="10"/>
+        <w:t>FE-01: The website will serve as an intermediary for product sales between sellers and buyers rather than directly selling products.</w:t>
+      </w:r>
     </w:p>
     <w:p>
       <w:pPr>
         <w:jc w:val="both"/>
-        <w:rPr>
-          <w:i/>
-          <w:color w:val="0000FF"/>
-        </w:rPr>
-      </w:pPr>
-      <w:r>
-        <w:rPr>
-          <w:i/>
-          <w:color w:val="0000FF"/>
-        </w:rPr>
-        <w:t>[</w:t>
-      </w:r>
-      <w:r>
-        <w:rPr>
-          <w:i/>
-          <w:color w:val="0000FF"/>
-        </w:rPr>
-        <w:t>Write a concise vision statement that summarizes the purpose and intent of the new product and describes what the world will be like when it includes the product. The vision statement should reflect a balanced view that will satisfy the needs of diverse customers as well as those of the developing organization. It may be somewhat idealistic, but it should be grounded in the realities of existing or anticipated customer markets, enterprise architectures, organizational strategic directions, and</w:t>
-      </w:r>
-      <w:r>
-        <w:rPr>
-          <w:i/>
-          <w:color w:val="0000FF"/>
-        </w:rPr>
-        <w:t xml:space="preserve"> cost and resource limitations]</w:t>
+      </w:pPr>
+      <w:r>
+        <w:t>FE-02: Linking a bank account and withdrawing funds to the account.</w:t>
       </w:r>
     </w:p>
     <w:p>
@@ -3675,127 +3750,70 @@
         <w:jc w:val="both"/>
       </w:pPr>
       <w:r>
-        <w:t xml:space="preserve">&lt;&lt;Sample: </w:t>
-      </w:r>
-      <w:r>
-        <w:t xml:space="preserve">For employees who want to order meals from the company cafeteria or from local restaurants on-line, the Cafeteria Ordering System is an Internet-based and smartphone-enabled application that will accept individual or group meal orders, process payments, and trigger delivery of the prepared meals to a designated location on the Process Impact campus. Unlike the current telephone and manual ordering processes, employees who use the Cafeteria Ordering System will not </w:t>
-      </w:r>
-      <w:r>
-        <w:lastRenderedPageBreak/>
-        <w:t>have to go to the cafeteria to get their meals, which will save them time and will increase the food choices available to them.&gt;&gt;</w:t>
-      </w:r>
-    </w:p>
-    <w:p>
-      <w:pPr>
-        <w:pStyle w:val="Heading2"/>
-      </w:pPr>
-      <w:bookmarkStart w:id="11" w:name="_Toc83330283"/>
+        <w:t>FE-03: Registering to open a shop for selling products.</w:t>
+      </w:r>
+    </w:p>
+    <w:p>
+      <w:pPr>
+        <w:jc w:val="both"/>
+      </w:pPr>
+      <w:r>
+        <w:t>FE-04: Engaging in direct conversations with shops regarding account-related issues.</w:t>
+      </w:r>
+    </w:p>
+    <w:p>
+      <w:pPr>
+        <w:jc w:val="both"/>
+      </w:pPr>
+      <w:r>
+        <w:t>FE-05: Customer protection policies and refunds for customers.</w:t>
+      </w:r>
+    </w:p>
+    <w:p>
+      <w:pPr>
+        <w:pStyle w:val="Fig-Graphic"/>
+        <w:ind w:left="0"/>
+        <w:rPr>
+          <w:b/>
+          <w:bCs/>
+          <w:caps/>
+          <w:sz w:val="15"/>
+          <w:szCs w:val="15"/>
+          <w:lang w:val="en-GB"/>
+        </w:rPr>
+      </w:pPr>
+    </w:p>
+    <w:p>
+      <w:pPr>
+        <w:pStyle w:val="Heading3"/>
+      </w:pPr>
+      <w:bookmarkStart w:id="14" w:name="_Toc83330285"/>
       <w:r>
         <w:t>6</w:t>
       </w:r>
       <w:r>
-        <w:t>. Pro</w:t>
-      </w:r>
-      <w:r>
-        <w:t>ject</w:t>
+        <w:t>.</w:t>
+      </w:r>
+      <w:r>
+        <w:t>2</w:t>
       </w:r>
       <w:r>
         <w:t xml:space="preserve"> </w:t>
       </w:r>
-      <w:bookmarkStart w:id="12" w:name="_Toc356192841"/>
-      <w:r>
-        <w:t xml:space="preserve">Scope </w:t>
+      <w:bookmarkStart w:id="15" w:name="_Toc356192845"/>
+      <w:r>
+        <w:t xml:space="preserve">Limitations </w:t>
       </w:r>
       <w:r>
         <w:t>&amp;</w:t>
       </w:r>
       <w:r>
-        <w:t xml:space="preserve"> Limitations</w:t>
-      </w:r>
-      <w:bookmarkEnd w:id="11"/>
-      <w:bookmarkEnd w:id="12"/>
-    </w:p>
-    <w:p>
-      <w:pPr>
-        <w:jc w:val="both"/>
-        <w:rPr>
-          <w:i/>
-          <w:color w:val="0000FF"/>
-        </w:rPr>
-      </w:pPr>
-      <w:r>
-        <w:rPr>
-          <w:i/>
-          <w:color w:val="0000FF"/>
-        </w:rPr>
-        <w:t>[</w:t>
-      </w:r>
-      <w:r>
-        <w:rPr>
-          <w:i/>
-          <w:color w:val="0000FF"/>
-        </w:rPr>
-        <w:t>The project scope defines the concept and range of the proposed solution. It’s also important to define what will not be included in the product. Clarifying the scope and limitations helps to establish realistic expectations of the many stakeholders. It also provides a reference frame against which proposed features and requirements changes can be evaluated. Proposed requirements that are out of scope for the envisioned product must be rejected, unless they are so beneficial that the scope should be enlarged to accommodate them (with accompanying changes in budge</w:t>
-      </w:r>
-      <w:r>
-        <w:rPr>
-          <w:i/>
-          <w:color w:val="0000FF"/>
-        </w:rPr>
-        <w:t>t, schedule, and/or resources)]</w:t>
-      </w:r>
-    </w:p>
-    <w:p>
-      <w:pPr>
-        <w:pStyle w:val="Heading3"/>
-      </w:pPr>
-      <w:bookmarkStart w:id="13" w:name="_Toc83330284"/>
-      <w:r>
-        <w:t>6</w:t>
-      </w:r>
-      <w:r>
-        <w:t>.1 Major Features</w:t>
-      </w:r>
-      <w:bookmarkEnd w:id="13"/>
-    </w:p>
-    <w:p>
-      <w:pPr>
-        <w:jc w:val="both"/>
-        <w:rPr>
-          <w:i/>
-          <w:color w:val="0000FF"/>
-        </w:rPr>
-      </w:pPr>
-      <w:r>
-        <w:rPr>
-          <w:i/>
-          <w:color w:val="0000FF"/>
-        </w:rPr>
-        <w:t>[</w:t>
-      </w:r>
-      <w:r>
-        <w:rPr>
-          <w:i/>
-          <w:color w:val="0000FF"/>
-        </w:rPr>
-        <w:t xml:space="preserve">Include a numbered list of the major features of the new product, emphasizing those features that distinguish it from previous or competing products. Specific user requirements and functional requirements may be </w:t>
-      </w:r>
-      <w:r>
-        <w:rPr>
-          <w:i/>
-          <w:color w:val="0000FF"/>
-        </w:rPr>
-        <w:t>traced back to these features.]</w:t>
-      </w:r>
-    </w:p>
-    <w:p>
-      <w:pPr>
-        <w:jc w:val="both"/>
-      </w:pPr>
-      <w:r>
-        <w:t>&lt;&lt;Sample:</w:t>
-      </w:r>
-    </w:p>
+        <w:t xml:space="preserve"> Exclusions</w:t>
+      </w:r>
+      <w:bookmarkEnd w:id="14"/>
+      <w:bookmarkEnd w:id="15"/>
+    </w:p>
+    <w:p/>
     <w:p>
       <w:pPr>
         <w:pStyle w:val="List"/>
@@ -3811,7 +3829,7 @@
           <w:sz w:val="22"/>
           <w:szCs w:val="22"/>
         </w:rPr>
-        <w:t>FE-</w:t>
+        <w:t>LI-1:</w:t>
       </w:r>
       <w:r>
         <w:rPr>
@@ -3819,7 +3837,7 @@
           <w:sz w:val="22"/>
           <w:szCs w:val="22"/>
         </w:rPr>
-        <w:t>0</w:t>
+        <w:tab/>
       </w:r>
       <w:r>
         <w:rPr>
@@ -3827,17 +3845,18 @@
           <w:sz w:val="22"/>
           <w:szCs w:val="22"/>
         </w:rPr>
-        <w:t>1:</w:t>
-      </w:r>
+        <w:t>Integrate payment with e-</w:t>
+      </w:r>
+      <w:proofErr w:type="gramStart"/>
       <w:r>
         <w:rPr>
           <w:rFonts w:asciiTheme="minorHAnsi" w:hAnsiTheme="minorHAnsi" w:cstheme="minorHAnsi"/>
           <w:sz w:val="22"/>
           <w:szCs w:val="22"/>
         </w:rPr>
-        <w:tab/>
-        <w:t>Order and pay for meals from the cafeteria menu to be picked up or delivered.</w:t>
-      </w:r>
+        <w:t>wallet</w:t>
+      </w:r>
+      <w:proofErr w:type="gramEnd"/>
     </w:p>
     <w:p>
       <w:pPr>
@@ -3854,7 +3873,19 @@
           <w:sz w:val="22"/>
           <w:szCs w:val="22"/>
         </w:rPr>
-        <w:t>FE-</w:t>
+        <w:t>LI-2:</w:t>
+      </w:r>
+      <w:r>
+        <w:rPr>
+          <w:rFonts w:cstheme="minorHAnsi"/>
+        </w:rPr>
+        <w:t xml:space="preserve"> </w:t>
+      </w:r>
+      <w:r>
+        <w:rPr>
+          <w:rFonts w:cstheme="minorHAnsi"/>
+        </w:rPr>
+        <w:tab/>
       </w:r>
       <w:r>
         <w:rPr>
@@ -3862,42 +3893,53 @@
           <w:sz w:val="22"/>
           <w:szCs w:val="22"/>
         </w:rPr>
-        <w:t>0</w:t>
-      </w:r>
-      <w:r>
+        <w:t>Payment in cash.</w:t>
+      </w:r>
+    </w:p>
+    <w:p>
+      <w:pPr>
+        <w:pStyle w:val="List"/>
         <w:rPr>
           <w:rFonts w:asciiTheme="minorHAnsi" w:hAnsiTheme="minorHAnsi" w:cstheme="minorHAnsi"/>
           <w:sz w:val="22"/>
           <w:szCs w:val="22"/>
         </w:rPr>
-        <w:t>2:</w:t>
-      </w:r>
+      </w:pPr>
       <w:r>
         <w:rPr>
           <w:rFonts w:asciiTheme="minorHAnsi" w:hAnsiTheme="minorHAnsi" w:cstheme="minorHAnsi"/>
           <w:sz w:val="22"/>
           <w:szCs w:val="22"/>
         </w:rPr>
-        <w:tab/>
-        <w:t>Order and pay for meals from local restaurants to be delivered.</w:t>
-      </w:r>
-    </w:p>
-    <w:p>
-      <w:pPr>
-        <w:pStyle w:val="List"/>
+        <w:t>LI-</w:t>
+      </w:r>
+      <w:r>
         <w:rPr>
           <w:rFonts w:asciiTheme="minorHAnsi" w:hAnsiTheme="minorHAnsi" w:cstheme="minorHAnsi"/>
           <w:sz w:val="22"/>
           <w:szCs w:val="22"/>
         </w:rPr>
-      </w:pPr>
+        <w:t>3</w:t>
+      </w:r>
       <w:r>
         <w:rPr>
           <w:rFonts w:asciiTheme="minorHAnsi" w:hAnsiTheme="minorHAnsi" w:cstheme="minorHAnsi"/>
           <w:sz w:val="22"/>
           <w:szCs w:val="22"/>
         </w:rPr>
-        <w:t>FE-</w:t>
+        <w:t>:</w:t>
+      </w:r>
+      <w:r>
+        <w:rPr>
+          <w:rFonts w:cstheme="minorHAnsi"/>
+        </w:rPr>
+        <w:t xml:space="preserve"> </w:t>
+      </w:r>
+      <w:r>
+        <w:rPr>
+          <w:rFonts w:cstheme="minorHAnsi"/>
+        </w:rPr>
+        <w:tab/>
       </w:r>
       <w:r>
         <w:rPr>
@@ -3905,42 +3947,53 @@
           <w:sz w:val="22"/>
           <w:szCs w:val="22"/>
         </w:rPr>
-        <w:t>0</w:t>
-      </w:r>
-      <w:r>
+        <w:t>Membership card or frequent customer program: Create a rewards program or membership card that can offer promotions and incentives to regular customers.</w:t>
+      </w:r>
+    </w:p>
+    <w:p>
+      <w:pPr>
+        <w:pStyle w:val="List"/>
         <w:rPr>
           <w:rFonts w:asciiTheme="minorHAnsi" w:hAnsiTheme="minorHAnsi" w:cstheme="minorHAnsi"/>
           <w:sz w:val="22"/>
           <w:szCs w:val="22"/>
         </w:rPr>
-        <w:t>3:</w:t>
-      </w:r>
+      </w:pPr>
       <w:r>
         <w:rPr>
           <w:rFonts w:asciiTheme="minorHAnsi" w:hAnsiTheme="minorHAnsi" w:cstheme="minorHAnsi"/>
           <w:sz w:val="22"/>
           <w:szCs w:val="22"/>
         </w:rPr>
-        <w:tab/>
-        <w:t>Create, view, modify, and cancel meal subscriptions for standing or recurring meal orders, or for daily special meals.</w:t>
-      </w:r>
-    </w:p>
-    <w:p>
-      <w:pPr>
-        <w:pStyle w:val="List"/>
+        <w:t>LI-</w:t>
+      </w:r>
+      <w:r>
         <w:rPr>
           <w:rFonts w:asciiTheme="minorHAnsi" w:hAnsiTheme="minorHAnsi" w:cstheme="minorHAnsi"/>
           <w:sz w:val="22"/>
           <w:szCs w:val="22"/>
         </w:rPr>
-      </w:pPr>
+        <w:t>4</w:t>
+      </w:r>
       <w:r>
         <w:rPr>
           <w:rFonts w:asciiTheme="minorHAnsi" w:hAnsiTheme="minorHAnsi" w:cstheme="minorHAnsi"/>
           <w:sz w:val="22"/>
           <w:szCs w:val="22"/>
         </w:rPr>
-        <w:t>FE-</w:t>
+        <w:t>:</w:t>
+      </w:r>
+      <w:r>
+        <w:rPr>
+          <w:rFonts w:cstheme="minorHAnsi"/>
+        </w:rPr>
+        <w:t xml:space="preserve"> </w:t>
+      </w:r>
+      <w:r>
+        <w:rPr>
+          <w:rFonts w:cstheme="minorHAnsi"/>
+        </w:rPr>
+        <w:tab/>
       </w:r>
       <w:r>
         <w:rPr>
@@ -3948,42 +4001,43 @@
           <w:sz w:val="22"/>
           <w:szCs w:val="22"/>
         </w:rPr>
-        <w:t>0</w:t>
-      </w:r>
+        <w:t xml:space="preserve">Mobile application or integration in mobile application: Develop separate mobile application or integrate mobile </w:t>
+      </w:r>
+      <w:proofErr w:type="gramStart"/>
       <w:r>
         <w:rPr>
           <w:rFonts w:asciiTheme="minorHAnsi" w:hAnsiTheme="minorHAnsi" w:cstheme="minorHAnsi"/>
           <w:sz w:val="22"/>
           <w:szCs w:val="22"/>
         </w:rPr>
-        <w:t>4:</w:t>
-      </w:r>
-      <w:r>
+        <w:t>functionality</w:t>
+      </w:r>
+      <w:proofErr w:type="gramEnd"/>
+    </w:p>
+    <w:p>
+      <w:pPr>
+        <w:pStyle w:val="List"/>
         <w:rPr>
           <w:rFonts w:asciiTheme="minorHAnsi" w:hAnsiTheme="minorHAnsi" w:cstheme="minorHAnsi"/>
           <w:sz w:val="22"/>
           <w:szCs w:val="22"/>
         </w:rPr>
-        <w:tab/>
-        <w:t>Create, view, modify, delete, and archive cafeteria menus.</w:t>
-      </w:r>
-    </w:p>
-    <w:p>
-      <w:pPr>
-        <w:pStyle w:val="List"/>
+      </w:pPr>
+      <w:r>
         <w:rPr>
           <w:rFonts w:asciiTheme="minorHAnsi" w:hAnsiTheme="minorHAnsi" w:cstheme="minorHAnsi"/>
           <w:sz w:val="22"/>
           <w:szCs w:val="22"/>
         </w:rPr>
-      </w:pPr>
+        <w:t>LI-</w:t>
+      </w:r>
       <w:r>
         <w:rPr>
           <w:rFonts w:asciiTheme="minorHAnsi" w:hAnsiTheme="minorHAnsi" w:cstheme="minorHAnsi"/>
           <w:sz w:val="22"/>
           <w:szCs w:val="22"/>
         </w:rPr>
-        <w:t>FE-</w:t>
+        <w:t>5</w:t>
       </w:r>
       <w:r>
         <w:rPr>
@@ -3991,7 +4045,19 @@
           <w:sz w:val="22"/>
           <w:szCs w:val="22"/>
         </w:rPr>
-        <w:t>0</w:t>
+        <w:t>:</w:t>
+      </w:r>
+      <w:r>
+        <w:rPr>
+          <w:rFonts w:cstheme="minorHAnsi"/>
+        </w:rPr>
+        <w:t xml:space="preserve"> </w:t>
+      </w:r>
+      <w:r>
+        <w:rPr>
+          <w:rFonts w:cstheme="minorHAnsi"/>
+        </w:rPr>
+        <w:tab/>
       </w:r>
       <w:r>
         <w:rPr>
@@ -3999,142 +4065,18 @@
           <w:sz w:val="22"/>
           <w:szCs w:val="22"/>
         </w:rPr>
-        <w:t>5:</w:t>
-      </w:r>
+        <w:t xml:space="preserve">Social network integration or social sharing features: Integration with social networks such as Facebook, Twitter or Instagram can expand the product range, but this may not have been the original goal of the </w:t>
+      </w:r>
+      <w:proofErr w:type="gramStart"/>
       <w:r>
         <w:rPr>
           <w:rFonts w:asciiTheme="minorHAnsi" w:hAnsiTheme="minorHAnsi" w:cstheme="minorHAnsi"/>
           <w:sz w:val="22"/>
           <w:szCs w:val="22"/>
         </w:rPr>
-        <w:tab/>
-        <w:t>View ingredient lists and nutritional information for cafeteria menu items.</w:t>
-      </w:r>
-    </w:p>
-    <w:p>
-      <w:pPr>
-        <w:pStyle w:val="Fig-Graphic"/>
-        <w:ind w:left="0"/>
-        <w:rPr>
-          <w:rStyle w:val="FigNum"/>
-        </w:rPr>
-      </w:pPr>
-      <w:r>
-        <w:rPr>
-          <w:noProof/>
-        </w:rPr>
-        <w:drawing>
-          <wp:inline distT="0" distB="0" distL="0" distR="0" wp14:anchorId="7CEE188D" wp14:editId="5530DE98">
-            <wp:extent cx="5746750" cy="2727325"/>
-            <wp:effectExtent l="0" t="0" r="6350" b="0"/>
-            <wp:docPr id="1" name="Picture 1"/>
-            <wp:cNvGraphicFramePr>
-              <a:graphicFrameLocks xmlns:a="http://schemas.openxmlformats.org/drawingml/2006/main" noChangeAspect="1"/>
-            </wp:cNvGraphicFramePr>
-            <a:graphic xmlns:a="http://schemas.openxmlformats.org/drawingml/2006/main">
-              <a:graphicData uri="http://schemas.openxmlformats.org/drawingml/2006/picture">
-                <pic:pic xmlns:pic="http://schemas.openxmlformats.org/drawingml/2006/picture">
-                  <pic:nvPicPr>
-                    <pic:cNvPr id="1" name=""/>
-                    <pic:cNvPicPr/>
-                  </pic:nvPicPr>
-                  <pic:blipFill>
-                    <a:blip r:embed="rId9"/>
-                    <a:stretch>
-                      <a:fillRect/>
-                    </a:stretch>
-                  </pic:blipFill>
-                  <pic:spPr>
-                    <a:xfrm>
-                      <a:off x="0" y="0"/>
-                      <a:ext cx="5746750" cy="2727325"/>
-                    </a:xfrm>
-                    <a:prstGeom prst="rect">
-                      <a:avLst/>
-                    </a:prstGeom>
-                  </pic:spPr>
-                </pic:pic>
-              </a:graphicData>
-            </a:graphic>
-          </wp:inline>
-        </w:drawing>
-      </w:r>
-    </w:p>
-    <w:p>
-      <w:pPr>
-        <w:jc w:val="both"/>
-      </w:pPr>
-      <w:r>
-        <w:t>&gt;&gt;</w:t>
-      </w:r>
-    </w:p>
-    <w:p>
-      <w:pPr>
-        <w:pStyle w:val="Heading3"/>
-      </w:pPr>
-      <w:bookmarkStart w:id="14" w:name="_Toc83330285"/>
-      <w:r>
-        <w:t>6</w:t>
-      </w:r>
-      <w:r>
-        <w:t>.</w:t>
-      </w:r>
-      <w:r>
-        <w:t>2</w:t>
-      </w:r>
-      <w:r>
-        <w:t xml:space="preserve"> </w:t>
-      </w:r>
-      <w:bookmarkStart w:id="15" w:name="_Toc356192845"/>
-      <w:r>
-        <w:t xml:space="preserve">Limitations </w:t>
-      </w:r>
-      <w:r>
-        <w:t>&amp;</w:t>
-      </w:r>
-      <w:r>
-        <w:t xml:space="preserve"> Exclusions</w:t>
-      </w:r>
-      <w:bookmarkEnd w:id="14"/>
-      <w:bookmarkEnd w:id="15"/>
-    </w:p>
-    <w:p>
-      <w:pPr>
-        <w:jc w:val="both"/>
-        <w:rPr>
-          <w:i/>
-          <w:color w:val="0000FF"/>
-        </w:rPr>
-      </w:pPr>
-      <w:r>
-        <w:rPr>
-          <w:i/>
-          <w:color w:val="0000FF"/>
-        </w:rPr>
-        <w:t>[</w:t>
-      </w:r>
-      <w:r>
-        <w:rPr>
-          <w:i/>
-          <w:color w:val="0000FF"/>
-        </w:rPr>
-        <w:t>Identify any product features or characteristics that a stakeholder might anticipate, but which are not planned to b</w:t>
-      </w:r>
-      <w:r>
-        <w:rPr>
-          <w:i/>
-          <w:color w:val="0000FF"/>
-        </w:rPr>
-        <w:t>e included in the new product.]</w:t>
-      </w:r>
-    </w:p>
-    <w:p>
-      <w:pPr>
-        <w:jc w:val="both"/>
-      </w:pPr>
-      <w:r>
-        <w:t xml:space="preserve">&lt;&lt;Sample: </w:t>
-      </w:r>
+        <w:t>project .</w:t>
+      </w:r>
+      <w:proofErr w:type="gramEnd"/>
     </w:p>
     <w:p>
       <w:pPr>
@@ -4151,7 +4093,7 @@
           <w:sz w:val="22"/>
           <w:szCs w:val="22"/>
         </w:rPr>
-        <w:t>LI-1:</w:t>
+        <w:t>LI-</w:t>
       </w:r>
       <w:r>
         <w:rPr>
@@ -4159,56 +4101,51 @@
           <w:sz w:val="22"/>
           <w:szCs w:val="22"/>
         </w:rPr>
-        <w:tab/>
-        <w:t>Some food items that are available from the cafeteria will not be suitable for delivery, so the menus available to patrons of the COS must be a subset of the full cafeteria menus.</w:t>
-      </w:r>
-    </w:p>
-    <w:p>
-      <w:pPr>
-        <w:pStyle w:val="List"/>
+        <w:t>6</w:t>
+      </w:r>
+      <w:r>
         <w:rPr>
           <w:rFonts w:asciiTheme="minorHAnsi" w:hAnsiTheme="minorHAnsi" w:cstheme="minorHAnsi"/>
           <w:sz w:val="22"/>
           <w:szCs w:val="22"/>
         </w:rPr>
-      </w:pPr>
+        <w:t>:</w:t>
+      </w:r>
+      <w:r>
+        <w:rPr>
+          <w:rFonts w:cstheme="minorHAnsi"/>
+        </w:rPr>
+        <w:t xml:space="preserve"> </w:t>
+      </w:r>
+      <w:r>
+        <w:rPr>
+          <w:rFonts w:cstheme="minorHAnsi"/>
+        </w:rPr>
+        <w:tab/>
+      </w:r>
       <w:r>
         <w:rPr>
           <w:rFonts w:asciiTheme="minorHAnsi" w:hAnsiTheme="minorHAnsi" w:cstheme="minorHAnsi"/>
           <w:sz w:val="22"/>
           <w:szCs w:val="22"/>
         </w:rPr>
-        <w:lastRenderedPageBreak/>
-        <w:t>LI-2:</w:t>
-      </w:r>
-      <w:r>
-        <w:rPr>
-          <w:rFonts w:cstheme="minorHAnsi"/>
-        </w:rPr>
-        <w:t xml:space="preserve"> </w:t>
-      </w:r>
-      <w:r>
-        <w:rPr>
-          <w:rFonts w:cstheme="minorHAnsi"/>
-        </w:rPr>
-        <w:tab/>
-      </w:r>
-      <w:r>
+        <w:t>Integrate live video chat: Allowing customers and sellers to connect via live video chat can create greater interactivity.</w:t>
+      </w:r>
+    </w:p>
+    <w:p>
+      <w:pPr>
+        <w:pStyle w:val="List"/>
         <w:rPr>
           <w:rFonts w:asciiTheme="minorHAnsi" w:hAnsiTheme="minorHAnsi" w:cstheme="minorHAnsi"/>
           <w:sz w:val="22"/>
           <w:szCs w:val="22"/>
         </w:rPr>
-        <w:t>The COS shall be used only for the cafeteria at the Process Impact campus in Clackamas, Oregon.</w:t>
-      </w:r>
-    </w:p>
-    <w:p>
-      <w:pPr>
-        <w:jc w:val="both"/>
-      </w:pPr>
-      <w:r>
-        <w:t>&gt;&gt;</w:t>
-      </w:r>
+      </w:pPr>
+    </w:p>
+    <w:p>
+      <w:pPr>
+        <w:pStyle w:val="List"/>
+      </w:pPr>
     </w:p>
     <w:sectPr>
       <w:pgSz w:w="11906" w:h="16838"/>

</xml_diff>